<commit_message>
Uvod i scrum uloge
</commit_message>
<xml_diff>
--- a/Analiza scrum metodologije.docx
+++ b/Analiza scrum metodologije.docx
@@ -32,16 +32,46 @@
     </w:p>
     <w:p>
       <w:pPr>
-        <w:spacing w:line="276" w:lineRule="auto"/>
-        <w:rPr>
-          <w:lang w:val="sr-Latn-RS"/>
-        </w:rPr>
-      </w:pPr>
-      <w:r>
-        <w:rPr>
-          <w:lang w:val="sr-Latn-RS"/>
-        </w:rPr>
-        <w:t>[Umetnite kratak uvod o Scrum metodologiji, objašnjavajući šta je, kako funkcioniše i zašto je važno.]</w:t>
+        <w:ind w:firstLine="720"/>
+        <w:rPr>
+          <w:lang w:val="sr-Latn-RS"/>
+        </w:rPr>
+      </w:pPr>
+      <w:r>
+        <w:rPr>
+          <w:lang w:val="sr-Latn-RS"/>
+        </w:rPr>
+        <w:t xml:space="preserve">Scrum je agilna metodologija za razvoj softvera koja se fokusira na iterativni i inkrementalni pristup razvoju softverskih proizvoda. U okviru Scrum-a, projekat se deli na manje celine koje se nazivaju sprintovi, a svaki sprint traje od jedne do četiri nedelje. Tokom svakog sprinta, tim radi na definisanim zadacima, a na kraju svakog sprinta se održavaju pregled sprinta i retrospektiva sprinta kako bi se ocenio napredak i planirale aktivnosti za naredni sprint. </w:t>
+      </w:r>
+    </w:p>
+    <w:p>
+      <w:pPr>
+        <w:ind w:firstLine="720"/>
+        <w:rPr>
+          <w:b/>
+          <w:bCs/>
+          <w:lang w:val="sr-Latn-RS"/>
+        </w:rPr>
+      </w:pPr>
+      <w:r>
+        <w:rPr>
+          <w:lang w:val="sr-Latn-RS"/>
+        </w:rPr>
+        <w:t>Scrum se oslanja na timsku saradnju, kontinuiranu komunikaciju i adaptivnost.</w:t>
+      </w:r>
+      <w:r>
+        <w:rPr>
+          <w:b/>
+          <w:bCs/>
+          <w:lang w:val="sr-Latn-RS"/>
+        </w:rPr>
+        <w:t xml:space="preserve"> </w:t>
+      </w:r>
+      <w:r>
+        <w:rPr>
+          <w:lang w:val="sr-Latn-RS"/>
+        </w:rPr>
+        <w:t>Scrum metodologija je važna jer omogućava efikasnije upravljanje projektima i omogućava timu da brže reaguje na promene u okruženju. Takođe, omogućava da se projekat efikasnije razvija i da se brže prave promene na osnovu povratnih informacija.</w:t>
       </w:r>
     </w:p>
     <w:p>
@@ -60,46 +90,118 @@
     </w:p>
     <w:p>
       <w:pPr>
-        <w:spacing w:line="276" w:lineRule="auto"/>
-        <w:rPr>
-          <w:lang w:val="sr-Latn-RS"/>
-        </w:rPr>
-      </w:pPr>
-      <w:r>
-        <w:rPr>
-          <w:lang w:val="sr-Latn-RS"/>
-        </w:rPr>
-        <w:t>[Objasnite tri uloge u Scrum metodologiji - Vlasnik proizvoda, Scrum Master i Tim za razvoj - i njihove odgovornosti.]</w:t>
-      </w:r>
-    </w:p>
-    <w:p>
-      <w:pPr>
-        <w:pStyle w:val="Heading2"/>
-        <w:rPr>
-          <w:lang w:val="sr-Latn-RS"/>
-        </w:rPr>
-      </w:pPr>
-      <w:r>
-        <w:rPr>
-          <w:lang w:val="sr-Latn-RS"/>
-        </w:rPr>
-        <w:t>Scrum artefakti</w:t>
-      </w:r>
-    </w:p>
-    <w:p>
-      <w:pPr>
-        <w:rPr>
-          <w:lang w:val="sr-Latn-RS"/>
-        </w:rPr>
-      </w:pPr>
-      <w:r>
-        <w:rPr>
-          <w:lang w:val="sr-Latn-RS"/>
-        </w:rPr>
-        <w:t>[Objasnite tri glavna artefakta u Scrum metodologiji - Lista proizvoda, Lista Sprinta i Inkrement - i kako se koriste u Scrum procesu.]</w:t>
+        <w:ind w:firstLine="720"/>
+        <w:rPr>
+          <w:lang w:val="sr-Latn-RS"/>
+        </w:rPr>
+      </w:pPr>
+      <w:r>
+        <w:rPr>
+          <w:lang w:val="sr-Latn-RS"/>
+        </w:rPr>
+        <w:t>Scrum metodologija ima tri ključne uloge:</w:t>
+      </w:r>
+    </w:p>
+    <w:p>
+      <w:pPr>
+        <w:pStyle w:val="ListParagraph"/>
+        <w:numPr>
+          <w:ilvl w:val="0"/>
+          <w:numId w:val="2"/>
+        </w:numPr>
+        <w:ind w:left="360" w:firstLine="540"/>
+        <w:rPr>
+          <w:lang w:val="sr-Latn-RS"/>
+        </w:rPr>
+      </w:pPr>
+      <w:r>
+        <w:rPr>
+          <w:b/>
+          <w:lang w:val="sr-Latn-RS"/>
+        </w:rPr>
+        <w:t>Product Owner</w:t>
+      </w:r>
+      <w:r>
+        <w:rPr>
+          <w:lang w:val="sr-Latn-RS"/>
+        </w:rPr>
+        <w:t>: Product Owner je odgovoran za razvoj i održavanje prioritizovanog backlog-a. To znači da je njegova uloga da definiše funkcionalne zahteve za proizvod, kao i da komunicira sa klijentom i zainteresovanim stranama. Product Owner je odgovoran za planiranje rada tima i određivanje prioriteta.</w:t>
+      </w:r>
+    </w:p>
+    <w:p>
+      <w:pPr>
+        <w:pStyle w:val="ListParagraph"/>
+        <w:numPr>
+          <w:ilvl w:val="0"/>
+          <w:numId w:val="2"/>
+        </w:numPr>
+        <w:ind w:left="360" w:firstLine="540"/>
+        <w:rPr>
+          <w:lang w:val="sr-Latn-RS"/>
+        </w:rPr>
+      </w:pPr>
+      <w:r>
+        <w:rPr>
+          <w:b/>
+          <w:lang w:val="sr-Latn-RS"/>
+        </w:rPr>
+        <w:t>Scrum Master</w:t>
+      </w:r>
+      <w:r>
+        <w:rPr>
+          <w:lang w:val="sr-Latn-RS"/>
+        </w:rPr>
+        <w:t>: Scrum Master je odgovoran za vođenje i upravljanje Scrum procesom. To znači da je njegova uloga da osigura da se tim pridržava Scrum principa, da podstiče saradnju i komunikaciju unutar tima, kao i da rešava poteškoće koje se javljaju tokom projekta. Scrum Master ima ključnu ulogu u uvođenju Scrum procesa u tim.</w:t>
+      </w:r>
+    </w:p>
+    <w:p>
+      <w:pPr>
+        <w:pStyle w:val="ListParagraph"/>
+        <w:numPr>
+          <w:ilvl w:val="0"/>
+          <w:numId w:val="2"/>
+        </w:numPr>
+        <w:ind w:left="360" w:firstLine="540"/>
+        <w:rPr>
+          <w:lang w:val="sr-Latn-RS"/>
+        </w:rPr>
+      </w:pPr>
+      <w:r>
+        <w:rPr>
+          <w:b/>
+          <w:lang w:val="sr-Latn-RS"/>
+        </w:rPr>
+        <w:t>Development Team</w:t>
+      </w:r>
+      <w:r>
+        <w:rPr>
+          <w:lang w:val="sr-Latn-RS"/>
+        </w:rPr>
+        <w:t>: Development Team je odgovoran za razvoj proizvoda i uključen je u sve faze procesa, uključujući planiranje, izradu i testiranje proizvoda. Development Team takođe učestvuje u svim ključnim sastancima Scrum procesa, kao što su Sprint planning, Daily Sc</w:t>
       </w:r>
       <w:bookmarkStart w:id="0" w:name="_GoBack"/>
       <w:bookmarkEnd w:id="0"/>
+      <w:r>
+        <w:rPr>
+          <w:lang w:val="sr-Latn-RS"/>
+        </w:rPr>
+        <w:t>rum, Sprint review i Sprint retrospective.</w:t>
+      </w:r>
+    </w:p>
+    <w:p>
+      <w:pPr>
+        <w:ind w:firstLine="720"/>
+        <w:rPr>
+          <w:lang w:val="sr-Latn-RS"/>
+        </w:rPr>
+      </w:pPr>
+      <w:r>
+        <w:rPr>
+          <w:lang w:val="sr-Latn-RS"/>
+        </w:rPr>
+        <w:lastRenderedPageBreak/>
+        <w:t>Ove tri uloge su ključne za Scrum metodologiju i jasno su definisane, što omogućava efikasnije upravljanje projektima. Zahvaljujući ovim ulogama i njihovoj saradnji, Scrum metodologija omogućava visok stepen transparentnosti, saradnje i produktivnosti.</w:t>
+      </w:r>
     </w:p>
     <w:p>
       <w:pPr>
@@ -112,6 +214,33 @@
         <w:rPr>
           <w:lang w:val="sr-Latn-RS"/>
         </w:rPr>
+        <w:t>Scrum artefakti</w:t>
+      </w:r>
+    </w:p>
+    <w:p>
+      <w:pPr>
+        <w:rPr>
+          <w:lang w:val="sr-Latn-RS"/>
+        </w:rPr>
+      </w:pPr>
+      <w:r>
+        <w:rPr>
+          <w:lang w:val="sr-Latn-RS"/>
+        </w:rPr>
+        <w:t>[Objasnite tri glavna artefakta u Scrum metodologiji - Lista proizvoda, Lista Sprinta i Inkrement - i kako se koriste u Scrum procesu.]</w:t>
+      </w:r>
+    </w:p>
+    <w:p>
+      <w:pPr>
+        <w:pStyle w:val="Heading2"/>
+        <w:rPr>
+          <w:lang w:val="sr-Latn-RS"/>
+        </w:rPr>
+      </w:pPr>
+      <w:r>
+        <w:rPr>
+          <w:lang w:val="sr-Latn-RS"/>
+        </w:rPr>
         <w:t>Scrum faze</w:t>
       </w:r>
     </w:p>
@@ -125,13 +254,7 @@
         <w:rPr>
           <w:lang w:val="sr-Latn-RS"/>
         </w:rPr>
-        <w:t>[Objasnite pet događaja u Scrum metodologiji - Sprint, Planiranje Sprinta, Dnevni Scrum, Pregled Sprinta i Sprint Retrospektiva - i njihove svrhe.]</w:t>
-      </w:r>
-      <w:r>
-        <w:rPr>
-          <w:lang w:val="sr-Latn-RS"/>
-        </w:rPr>
-        <w:t xml:space="preserve"> </w:t>
+        <w:t xml:space="preserve">[Objasnite pet događaja u Scrum metodologiji - Sprint, Planiranje Sprinta, Dnevni Scrum, Pregled Sprinta i Sprint Retrospektiva - i njihove svrhe.] </w:t>
       </w:r>
     </w:p>
     <w:p>
@@ -261,6 +384,243 @@
     </w:sectPr>
   </w:body>
 </w:document>
+</file>
+
+<file path=word/numbering.xml><?xml version="1.0" encoding="utf-8"?>
+<w:numbering xmlns:wpc="http://schemas.microsoft.com/office/word/2010/wordprocessingCanvas" xmlns:mc="http://schemas.openxmlformats.org/markup-compatibility/2006" xmlns:o="urn:schemas-microsoft-com:office:office" xmlns:r="http://schemas.openxmlformats.org/officeDocument/2006/relationships" xmlns:m="http://schemas.openxmlformats.org/officeDocument/2006/math" xmlns:v="urn:schemas-microsoft-com:vml" xmlns:wp14="http://schemas.microsoft.com/office/word/2010/wordprocessingDrawing" xmlns:wp="http://schemas.openxmlformats.org/drawingml/2006/wordprocessingDrawing" xmlns:w10="urn:schemas-microsoft-com:office:word" xmlns:w="http://schemas.openxmlformats.org/wordprocessingml/2006/main" xmlns:w14="http://schemas.microsoft.com/office/word/2010/wordml" xmlns:wpg="http://schemas.microsoft.com/office/word/2010/wordprocessingGroup" xmlns:wpi="http://schemas.microsoft.com/office/word/2010/wordprocessingInk" xmlns:wne="http://schemas.microsoft.com/office/word/2006/wordml" xmlns:wps="http://schemas.microsoft.com/office/word/2010/wordprocessingShape" mc:Ignorable="w14 wp14">
+  <w:abstractNum w:abstractNumId="0">
+    <w:nsid w:val="00BE3926"/>
+    <w:multiLevelType w:val="multilevel"/>
+    <w:tmpl w:val="35DE03B6"/>
+    <w:lvl w:ilvl="0">
+      <w:start w:val="1"/>
+      <w:numFmt w:val="decimal"/>
+      <w:lvlText w:val="%1."/>
+      <w:lvlJc w:val="left"/>
+      <w:pPr>
+        <w:tabs>
+          <w:tab w:val="num" w:pos="720"/>
+        </w:tabs>
+        <w:ind w:left="720" w:hanging="360"/>
+      </w:pPr>
+    </w:lvl>
+    <w:lvl w:ilvl="1" w:tentative="1">
+      <w:start w:val="1"/>
+      <w:numFmt w:val="decimal"/>
+      <w:lvlText w:val="%2."/>
+      <w:lvlJc w:val="left"/>
+      <w:pPr>
+        <w:tabs>
+          <w:tab w:val="num" w:pos="1440"/>
+        </w:tabs>
+        <w:ind w:left="1440" w:hanging="360"/>
+      </w:pPr>
+    </w:lvl>
+    <w:lvl w:ilvl="2" w:tentative="1">
+      <w:start w:val="1"/>
+      <w:numFmt w:val="decimal"/>
+      <w:lvlText w:val="%3."/>
+      <w:lvlJc w:val="left"/>
+      <w:pPr>
+        <w:tabs>
+          <w:tab w:val="num" w:pos="2160"/>
+        </w:tabs>
+        <w:ind w:left="2160" w:hanging="360"/>
+      </w:pPr>
+    </w:lvl>
+    <w:lvl w:ilvl="3" w:tentative="1">
+      <w:start w:val="1"/>
+      <w:numFmt w:val="decimal"/>
+      <w:lvlText w:val="%4."/>
+      <w:lvlJc w:val="left"/>
+      <w:pPr>
+        <w:tabs>
+          <w:tab w:val="num" w:pos="2880"/>
+        </w:tabs>
+        <w:ind w:left="2880" w:hanging="360"/>
+      </w:pPr>
+    </w:lvl>
+    <w:lvl w:ilvl="4" w:tentative="1">
+      <w:start w:val="1"/>
+      <w:numFmt w:val="decimal"/>
+      <w:lvlText w:val="%5."/>
+      <w:lvlJc w:val="left"/>
+      <w:pPr>
+        <w:tabs>
+          <w:tab w:val="num" w:pos="3600"/>
+        </w:tabs>
+        <w:ind w:left="3600" w:hanging="360"/>
+      </w:pPr>
+    </w:lvl>
+    <w:lvl w:ilvl="5" w:tentative="1">
+      <w:start w:val="1"/>
+      <w:numFmt w:val="decimal"/>
+      <w:lvlText w:val="%6."/>
+      <w:lvlJc w:val="left"/>
+      <w:pPr>
+        <w:tabs>
+          <w:tab w:val="num" w:pos="4320"/>
+        </w:tabs>
+        <w:ind w:left="4320" w:hanging="360"/>
+      </w:pPr>
+    </w:lvl>
+    <w:lvl w:ilvl="6" w:tentative="1">
+      <w:start w:val="1"/>
+      <w:numFmt w:val="decimal"/>
+      <w:lvlText w:val="%7."/>
+      <w:lvlJc w:val="left"/>
+      <w:pPr>
+        <w:tabs>
+          <w:tab w:val="num" w:pos="5040"/>
+        </w:tabs>
+        <w:ind w:left="5040" w:hanging="360"/>
+      </w:pPr>
+    </w:lvl>
+    <w:lvl w:ilvl="7" w:tentative="1">
+      <w:start w:val="1"/>
+      <w:numFmt w:val="decimal"/>
+      <w:lvlText w:val="%8."/>
+      <w:lvlJc w:val="left"/>
+      <w:pPr>
+        <w:tabs>
+          <w:tab w:val="num" w:pos="5760"/>
+        </w:tabs>
+        <w:ind w:left="5760" w:hanging="360"/>
+      </w:pPr>
+    </w:lvl>
+    <w:lvl w:ilvl="8" w:tentative="1">
+      <w:start w:val="1"/>
+      <w:numFmt w:val="decimal"/>
+      <w:lvlText w:val="%9."/>
+      <w:lvlJc w:val="left"/>
+      <w:pPr>
+        <w:tabs>
+          <w:tab w:val="num" w:pos="6480"/>
+        </w:tabs>
+        <w:ind w:left="6480" w:hanging="360"/>
+      </w:pPr>
+    </w:lvl>
+  </w:abstractNum>
+  <w:abstractNum w:abstractNumId="1">
+    <w:nsid w:val="5F4D52B2"/>
+    <w:multiLevelType w:val="hybridMultilevel"/>
+    <w:tmpl w:val="6C9AA81A"/>
+    <w:lvl w:ilvl="0" w:tplc="04090001">
+      <w:start w:val="1"/>
+      <w:numFmt w:val="bullet"/>
+      <w:lvlText w:val=""/>
+      <w:lvlJc w:val="left"/>
+      <w:pPr>
+        <w:ind w:left="720" w:hanging="360"/>
+      </w:pPr>
+      <w:rPr>
+        <w:rFonts w:ascii="Symbol" w:hAnsi="Symbol" w:hint="default"/>
+      </w:rPr>
+    </w:lvl>
+    <w:lvl w:ilvl="1" w:tplc="04090003" w:tentative="1">
+      <w:start w:val="1"/>
+      <w:numFmt w:val="bullet"/>
+      <w:lvlText w:val="o"/>
+      <w:lvlJc w:val="left"/>
+      <w:pPr>
+        <w:ind w:left="1440" w:hanging="360"/>
+      </w:pPr>
+      <w:rPr>
+        <w:rFonts w:ascii="Courier New" w:hAnsi="Courier New" w:cs="Courier New" w:hint="default"/>
+      </w:rPr>
+    </w:lvl>
+    <w:lvl w:ilvl="2" w:tplc="04090005" w:tentative="1">
+      <w:start w:val="1"/>
+      <w:numFmt w:val="bullet"/>
+      <w:lvlText w:val=""/>
+      <w:lvlJc w:val="left"/>
+      <w:pPr>
+        <w:ind w:left="2160" w:hanging="360"/>
+      </w:pPr>
+      <w:rPr>
+        <w:rFonts w:ascii="Wingdings" w:hAnsi="Wingdings" w:hint="default"/>
+      </w:rPr>
+    </w:lvl>
+    <w:lvl w:ilvl="3" w:tplc="04090001" w:tentative="1">
+      <w:start w:val="1"/>
+      <w:numFmt w:val="bullet"/>
+      <w:lvlText w:val=""/>
+      <w:lvlJc w:val="left"/>
+      <w:pPr>
+        <w:ind w:left="2880" w:hanging="360"/>
+      </w:pPr>
+      <w:rPr>
+        <w:rFonts w:ascii="Symbol" w:hAnsi="Symbol" w:hint="default"/>
+      </w:rPr>
+    </w:lvl>
+    <w:lvl w:ilvl="4" w:tplc="04090003" w:tentative="1">
+      <w:start w:val="1"/>
+      <w:numFmt w:val="bullet"/>
+      <w:lvlText w:val="o"/>
+      <w:lvlJc w:val="left"/>
+      <w:pPr>
+        <w:ind w:left="3600" w:hanging="360"/>
+      </w:pPr>
+      <w:rPr>
+        <w:rFonts w:ascii="Courier New" w:hAnsi="Courier New" w:cs="Courier New" w:hint="default"/>
+      </w:rPr>
+    </w:lvl>
+    <w:lvl w:ilvl="5" w:tplc="04090005" w:tentative="1">
+      <w:start w:val="1"/>
+      <w:numFmt w:val="bullet"/>
+      <w:lvlText w:val=""/>
+      <w:lvlJc w:val="left"/>
+      <w:pPr>
+        <w:ind w:left="4320" w:hanging="360"/>
+      </w:pPr>
+      <w:rPr>
+        <w:rFonts w:ascii="Wingdings" w:hAnsi="Wingdings" w:hint="default"/>
+      </w:rPr>
+    </w:lvl>
+    <w:lvl w:ilvl="6" w:tplc="04090001" w:tentative="1">
+      <w:start w:val="1"/>
+      <w:numFmt w:val="bullet"/>
+      <w:lvlText w:val=""/>
+      <w:lvlJc w:val="left"/>
+      <w:pPr>
+        <w:ind w:left="5040" w:hanging="360"/>
+      </w:pPr>
+      <w:rPr>
+        <w:rFonts w:ascii="Symbol" w:hAnsi="Symbol" w:hint="default"/>
+      </w:rPr>
+    </w:lvl>
+    <w:lvl w:ilvl="7" w:tplc="04090003" w:tentative="1">
+      <w:start w:val="1"/>
+      <w:numFmt w:val="bullet"/>
+      <w:lvlText w:val="o"/>
+      <w:lvlJc w:val="left"/>
+      <w:pPr>
+        <w:ind w:left="5760" w:hanging="360"/>
+      </w:pPr>
+      <w:rPr>
+        <w:rFonts w:ascii="Courier New" w:hAnsi="Courier New" w:cs="Courier New" w:hint="default"/>
+      </w:rPr>
+    </w:lvl>
+    <w:lvl w:ilvl="8" w:tplc="04090005" w:tentative="1">
+      <w:start w:val="1"/>
+      <w:numFmt w:val="bullet"/>
+      <w:lvlText w:val=""/>
+      <w:lvlJc w:val="left"/>
+      <w:pPr>
+        <w:ind w:left="6480" w:hanging="360"/>
+      </w:pPr>
+      <w:rPr>
+        <w:rFonts w:ascii="Wingdings" w:hAnsi="Wingdings" w:hint="default"/>
+      </w:rPr>
+    </w:lvl>
+  </w:abstractNum>
+  <w:num w:numId="1">
+    <w:abstractNumId w:val="0"/>
+  </w:num>
+  <w:num w:numId="2">
+    <w:abstractNumId w:val="1"/>
+  </w:num>
+</w:numbering>
 </file>
 
 <file path=word/styles.xml><?xml version="1.0" encoding="utf-8"?>
@@ -487,6 +847,7 @@
   <w:style w:type="character" w:default="1" w:styleId="DefaultParagraphFont">
     <w:name w:val="Default Paragraph Font"/>
     <w:uiPriority w:val="1"/>
+    <w:semiHidden/>
     <w:unhideWhenUsed/>
   </w:style>
   <w:style w:type="table" w:default="1" w:styleId="TableNormal">
@@ -541,6 +902,33 @@
       <w:sz w:val="26"/>
       <w:szCs w:val="26"/>
     </w:rPr>
+  </w:style>
+  <w:style w:type="paragraph" w:styleId="NormalWeb">
+    <w:name w:val="Normal (Web)"/>
+    <w:basedOn w:val="Normal"/>
+    <w:uiPriority w:val="99"/>
+    <w:semiHidden/>
+    <w:unhideWhenUsed/>
+    <w:rsid w:val="00B94650"/>
+    <w:pPr>
+      <w:spacing w:before="100" w:beforeAutospacing="1" w:after="100" w:afterAutospacing="1" w:line="240" w:lineRule="auto"/>
+      <w:jc w:val="left"/>
+    </w:pPr>
+    <w:rPr>
+      <w:rFonts w:eastAsia="Times New Roman" w:cs="Times New Roman"/>
+      <w:szCs w:val="24"/>
+    </w:rPr>
+  </w:style>
+  <w:style w:type="paragraph" w:styleId="ListParagraph">
+    <w:name w:val="List Paragraph"/>
+    <w:basedOn w:val="Normal"/>
+    <w:uiPriority w:val="34"/>
+    <w:qFormat/>
+    <w:rsid w:val="00B94650"/>
+    <w:pPr>
+      <w:ind w:left="720"/>
+      <w:contextualSpacing/>
+    </w:pPr>
   </w:style>
 </w:styles>
 </file>
@@ -769,6 +1157,7 @@
   <w:style w:type="character" w:default="1" w:styleId="DefaultParagraphFont">
     <w:name w:val="Default Paragraph Font"/>
     <w:uiPriority w:val="1"/>
+    <w:semiHidden/>
     <w:unhideWhenUsed/>
   </w:style>
   <w:style w:type="table" w:default="1" w:styleId="TableNormal">
@@ -823,6 +1212,33 @@
       <w:sz w:val="26"/>
       <w:szCs w:val="26"/>
     </w:rPr>
+  </w:style>
+  <w:style w:type="paragraph" w:styleId="NormalWeb">
+    <w:name w:val="Normal (Web)"/>
+    <w:basedOn w:val="Normal"/>
+    <w:uiPriority w:val="99"/>
+    <w:semiHidden/>
+    <w:unhideWhenUsed/>
+    <w:rsid w:val="00B94650"/>
+    <w:pPr>
+      <w:spacing w:before="100" w:beforeAutospacing="1" w:after="100" w:afterAutospacing="1" w:line="240" w:lineRule="auto"/>
+      <w:jc w:val="left"/>
+    </w:pPr>
+    <w:rPr>
+      <w:rFonts w:eastAsia="Times New Roman" w:cs="Times New Roman"/>
+      <w:szCs w:val="24"/>
+    </w:rPr>
+  </w:style>
+  <w:style w:type="paragraph" w:styleId="ListParagraph">
+    <w:name w:val="List Paragraph"/>
+    <w:basedOn w:val="Normal"/>
+    <w:uiPriority w:val="34"/>
+    <w:qFormat/>
+    <w:rsid w:val="00B94650"/>
+    <w:pPr>
+      <w:ind w:left="720"/>
+      <w:contextualSpacing/>
+    </w:pPr>
   </w:style>
 </w:styles>
 </file>

</xml_diff>